<commit_message>
suite relecture version imprimée
</commit_message>
<xml_diff>
--- a/20180926 Guide de rédaction des références bibliographiques version numérique.docx
+++ b/20180926 Guide de rédaction des références bibliographiques version numérique.docx
@@ -10894,7 +10894,28 @@
         </w:rPr>
         <w:t xml:space="preserve"> </w:t>
       </w:r>
-      <w:proofErr w:type="spellStart"/>
+      <w:del w:id="8" w:author="Frédérique Flamerie De Lachapelle" w:date="2018-09-27T14:35:00Z">
+        <w:r>
+          <w:rPr>
+            <w:rFonts w:eastAsia="Times New Roman" w:cs="Times New Roman"/>
+            <w:color w:val="000000" w:themeColor="text1"/>
+            <w:szCs w:val="24"/>
+            <w:lang w:eastAsia="fr-FR"/>
+          </w:rPr>
+          <w:delText xml:space="preserve">jj </w:delText>
+        </w:r>
+      </w:del>
+      <w:ins w:id="9" w:author="Frédérique Flamerie De Lachapelle" w:date="2018-09-27T14:35:00Z">
+        <w:r>
+          <w:rPr>
+            <w:rFonts w:eastAsia="Times New Roman" w:cs="Times New Roman"/>
+            <w:color w:val="000000" w:themeColor="text1"/>
+            <w:szCs w:val="24"/>
+            <w:lang w:eastAsia="fr-FR"/>
+          </w:rPr>
+          <w:t xml:space="preserve">JJ </w:t>
+        </w:r>
+      </w:ins>
       <w:r>
         <w:rPr>
           <w:rFonts w:eastAsia="Times New Roman" w:cs="Times New Roman"/>
@@ -10902,17 +10923,7 @@
           <w:szCs w:val="24"/>
           <w:lang w:eastAsia="fr-FR"/>
         </w:rPr>
-        <w:t>jj</w:t>
-      </w:r>
-      <w:proofErr w:type="spellEnd"/>
-      <w:r>
-        <w:rPr>
-          <w:rFonts w:eastAsia="Times New Roman" w:cs="Times New Roman"/>
-          <w:color w:val="000000" w:themeColor="text1"/>
-          <w:szCs w:val="24"/>
-          <w:lang w:eastAsia="fr-FR"/>
-        </w:rPr>
-        <w:t xml:space="preserve"> mois AAAA</w:t>
+        <w:t>mois AAAA</w:t>
       </w:r>
       <w:r>
         <w:rPr>
@@ -11055,7 +11066,28 @@
         </w:rPr>
         <w:t xml:space="preserve"> </w:t>
       </w:r>
-      <w:proofErr w:type="spellStart"/>
+      <w:del w:id="10" w:author="Frédérique Flamerie De Lachapelle" w:date="2018-09-27T14:35:00Z">
+        <w:r>
+          <w:rPr>
+            <w:rFonts w:eastAsia="Times New Roman" w:cs="Times New Roman"/>
+            <w:color w:val="000000" w:themeColor="text1"/>
+            <w:szCs w:val="24"/>
+            <w:lang w:eastAsia="fr-FR"/>
+          </w:rPr>
+          <w:delText xml:space="preserve">jj </w:delText>
+        </w:r>
+      </w:del>
+      <w:ins w:id="11" w:author="Frédérique Flamerie De Lachapelle" w:date="2018-09-27T14:35:00Z">
+        <w:r>
+          <w:rPr>
+            <w:rFonts w:eastAsia="Times New Roman" w:cs="Times New Roman"/>
+            <w:color w:val="000000" w:themeColor="text1"/>
+            <w:szCs w:val="24"/>
+            <w:lang w:eastAsia="fr-FR"/>
+          </w:rPr>
+          <w:t xml:space="preserve">JJ </w:t>
+        </w:r>
+      </w:ins>
       <w:r>
         <w:rPr>
           <w:rFonts w:eastAsia="Times New Roman" w:cs="Times New Roman"/>
@@ -11063,17 +11095,7 @@
           <w:szCs w:val="24"/>
           <w:lang w:eastAsia="fr-FR"/>
         </w:rPr>
-        <w:t>jj</w:t>
-      </w:r>
-      <w:proofErr w:type="spellEnd"/>
-      <w:r>
-        <w:rPr>
-          <w:rFonts w:eastAsia="Times New Roman" w:cs="Times New Roman"/>
-          <w:color w:val="000000" w:themeColor="text1"/>
-          <w:szCs w:val="24"/>
-          <w:lang w:eastAsia="fr-FR"/>
-        </w:rPr>
-        <w:t xml:space="preserve"> mois AAAA</w:t>
+        <w:t>mois AAAA</w:t>
       </w:r>
       <w:r>
         <w:rPr>
@@ -11392,6 +11414,22 @@
         </w:rPr>
         <w:t>Droit constitutionnel</w:t>
       </w:r>
+      <w:ins w:id="12" w:author="Frédérique Flamerie De Lachapelle" w:date="2018-09-27T14:35:00Z">
+        <w:r>
+          <w:rPr>
+            <w:i/>
+            <w:szCs w:val="24"/>
+          </w:rPr>
+          <w:t xml:space="preserve"> </w:t>
+        </w:r>
+        <w:r>
+          <w:rPr>
+            <w:color w:val="000000" w:themeColor="text1"/>
+            <w:szCs w:val="24"/>
+          </w:rPr>
+          <w:t>[en ligne]</w:t>
+        </w:r>
+      </w:ins>
       <w:r>
         <w:rPr>
           <w:szCs w:val="24"/>
@@ -11847,7 +11885,7 @@
       <w:pPr>
         <w:pStyle w:val="Titre2"/>
       </w:pPr>
-      <w:bookmarkStart w:id="8" w:name="_Toc523216933"/>
+      <w:bookmarkStart w:id="13" w:name="_Toc523216933"/>
       <w:r>
         <w:lastRenderedPageBreak/>
         <w:t xml:space="preserve">Citer des travaux universitaires </w:t>
@@ -11864,7 +11902,7 @@
       <w:r>
         <w:t>)</w:t>
       </w:r>
-      <w:bookmarkEnd w:id="8"/>
+      <w:bookmarkEnd w:id="13"/>
     </w:p>
     <w:p>
       <w:pPr>
@@ -12995,7 +13033,7 @@
       <w:pPr>
         <w:pStyle w:val="Titre2"/>
       </w:pPr>
-      <w:bookmarkStart w:id="9" w:name="_Toc523216934"/>
+      <w:bookmarkStart w:id="14" w:name="_Toc523216934"/>
       <w:r>
         <w:rPr>
           <w:sz w:val="50"/>
@@ -13023,7 +13061,7 @@
         </w:rPr>
         <w:t>(thèses et mémoires)</w:t>
       </w:r>
-      <w:bookmarkEnd w:id="9"/>
+      <w:bookmarkEnd w:id="14"/>
     </w:p>
     <w:p>
       <w:pPr>
@@ -13248,7 +13286,7 @@
         </w:rPr>
         <w:t xml:space="preserve">onsulté le </w:t>
       </w:r>
-      <w:ins w:id="10" w:author="Frédérique Flamerie De Lachapelle" w:date="2018-09-27T08:17:00Z">
+      <w:ins w:id="15" w:author="Frédérique Flamerie De Lachapelle" w:date="2018-09-27T08:17:00Z">
         <w:r>
           <w:rPr>
             <w:color w:val="000000" w:themeColor="text1"/>
@@ -13257,7 +13295,7 @@
           <w:t>JJ mois AAAA</w:t>
         </w:r>
       </w:ins>
-      <w:del w:id="11" w:author="Frédérique Flamerie De Lachapelle" w:date="2018-09-27T08:17:00Z">
+      <w:del w:id="16" w:author="Frédérique Flamerie De Lachapelle" w:date="2018-09-27T08:17:00Z">
         <w:r>
           <w:rPr>
             <w:color w:val="000000" w:themeColor="text1"/>
@@ -13393,7 +13431,7 @@
         </w:rPr>
         <w:t xml:space="preserve"> </w:t>
       </w:r>
-      <w:del w:id="12" w:author="Frédérique Flamerie De Lachapelle" w:date="2018-09-27T08:18:00Z">
+      <w:del w:id="17" w:author="Frédérique Flamerie De Lachapelle" w:date="2018-09-27T08:18:00Z">
         <w:r>
           <w:rPr>
             <w:rFonts w:eastAsia="Times New Roman" w:cs="Times New Roman"/>
@@ -13404,7 +13442,7 @@
           <w:delText xml:space="preserve">jj </w:delText>
         </w:r>
       </w:del>
-      <w:ins w:id="13" w:author="Frédérique Flamerie De Lachapelle" w:date="2018-09-27T08:18:00Z">
+      <w:ins w:id="18" w:author="Frédérique Flamerie De Lachapelle" w:date="2018-09-27T08:18:00Z">
         <w:r>
           <w:rPr>
             <w:rFonts w:eastAsia="Times New Roman" w:cs="Times New Roman"/>
@@ -14147,7 +14185,7 @@
           <w:szCs w:val="50"/>
         </w:rPr>
       </w:pPr>
-      <w:bookmarkStart w:id="14" w:name="_Toc523216935"/>
+      <w:bookmarkStart w:id="19" w:name="_Toc523216935"/>
       <w:r>
         <w:rPr>
           <w:sz w:val="50"/>
@@ -14181,7 +14219,7 @@
         </w:rPr>
         <w:t>(thèses et mémoires)</w:t>
       </w:r>
-      <w:bookmarkEnd w:id="14"/>
+      <w:bookmarkEnd w:id="19"/>
     </w:p>
     <w:p>
       <w:pPr>
@@ -14376,7 +14414,7 @@
         </w:rPr>
         <w:t>Titre</w:t>
       </w:r>
-      <w:del w:id="15" w:author="Frédérique Flamerie De Lachapelle" w:date="2018-09-27T08:20:00Z">
+      <w:del w:id="20" w:author="Frédérique Flamerie De Lachapelle" w:date="2018-09-27T08:20:00Z">
         <w:r>
           <w:rPr>
             <w:i/>
@@ -14997,8 +15035,8 @@
           <w:szCs w:val="50"/>
         </w:rPr>
       </w:pPr>
-      <w:bookmarkStart w:id="16" w:name="_Toc523216936"/>
-      <w:commentRangeStart w:id="17"/>
+      <w:bookmarkStart w:id="21" w:name="_Toc523216936"/>
+      <w:commentRangeStart w:id="22"/>
       <w:r>
         <w:rPr>
           <w:sz w:val="50"/>
@@ -15066,13 +15104,13 @@
         </w:rPr>
         <w:t xml:space="preserve"> de mélanges, d’ouvrage collectif…)</w:t>
       </w:r>
-      <w:bookmarkEnd w:id="16"/>
-      <w:commentRangeEnd w:id="17"/>
+      <w:bookmarkEnd w:id="21"/>
+      <w:commentRangeEnd w:id="22"/>
       <w:r>
         <w:rPr>
           <w:rStyle w:val="Marquedecommentaire"/>
         </w:rPr>
-        <w:commentReference w:id="17"/>
+        <w:commentReference w:id="22"/>
       </w:r>
     </w:p>
     <w:p>
@@ -15544,7 +15582,7 @@
         </w:rPr>
         <w:t>Contributeur [NOM Prénom], Titre de la contribution,</w:t>
       </w:r>
-      <w:ins w:id="18" w:author="Frédérique Flamerie De Lachapelle" w:date="2018-09-27T08:23:00Z">
+      <w:ins w:id="23" w:author="Frédérique Flamerie De Lachapelle" w:date="2018-09-27T08:23:00Z">
         <w:r>
           <w:rPr>
             <w:color w:val="000000" w:themeColor="text1"/>
@@ -15575,7 +15613,7 @@
         </w:rPr>
         <w:t xml:space="preserve">éditeur, année d’édition, </w:t>
       </w:r>
-      <w:ins w:id="19" w:author="Frédérique Flamerie De Lachapelle" w:date="2018-09-27T11:12:00Z">
+      <w:ins w:id="24" w:author="Frédérique Flamerie De Lachapelle" w:date="2018-09-27T11:12:00Z">
         <w:r>
           <w:rPr>
             <w:rFonts w:eastAsia="Times New Roman" w:cs="Times New Roman"/>
@@ -15586,7 +15624,7 @@
           <w:t>numéro des pages concernées</w:t>
         </w:r>
       </w:ins>
-      <w:del w:id="20" w:author="Frédérique Flamerie De Lachapelle" w:date="2018-09-27T11:12:00Z">
+      <w:del w:id="25" w:author="Frédérique Flamerie De Lachapelle" w:date="2018-09-27T11:12:00Z">
         <w:r>
           <w:rPr>
             <w:color w:val="000000" w:themeColor="text1"/>
@@ -15651,7 +15689,7 @@
         </w:rPr>
         <w:t xml:space="preserve">éditeur, année d’édition, </w:t>
       </w:r>
-      <w:ins w:id="21" w:author="Frédérique Flamerie De Lachapelle" w:date="2018-09-27T11:13:00Z">
+      <w:ins w:id="26" w:author="Frédérique Flamerie De Lachapelle" w:date="2018-09-27T11:13:00Z">
         <w:r>
           <w:rPr>
             <w:rFonts w:eastAsia="Times New Roman" w:cs="Times New Roman"/>
@@ -15662,7 +15700,7 @@
           <w:t>numéro des pages concernées</w:t>
         </w:r>
       </w:ins>
-      <w:del w:id="22" w:author="Frédérique Flamerie De Lachapelle" w:date="2018-09-27T11:13:00Z">
+      <w:del w:id="27" w:author="Frédérique Flamerie De Lachapelle" w:date="2018-09-27T11:13:00Z">
         <w:r>
           <w:rPr>
             <w:color w:val="000000" w:themeColor="text1"/>
@@ -16050,189 +16088,6 @@
           <w:szCs w:val="24"/>
         </w:rPr>
         <w:t xml:space="preserve"> in </w:t>
-      </w:r>
-      <w:del w:id="23" w:author="Frédérique Flamerie De Lachapelle" w:date="2018-09-27T11:13:00Z">
-        <w:r>
-          <w:rPr>
-            <w:rFonts w:asciiTheme="minorHAnsi" w:hAnsiTheme="minorHAnsi"/>
-            <w:b w:val="0"/>
-            <w:i/>
-            <w:sz w:val="24"/>
-            <w:szCs w:val="24"/>
-          </w:rPr>
-          <w:delText>Liber amicorum, études offertes à Pierre</w:delText>
-        </w:r>
-      </w:del>
-      <w:ins w:id="24" w:author="Frédérique Flamerie De Lachapelle" w:date="2018-09-27T11:13:00Z">
-        <w:r>
-          <w:rPr>
-            <w:rFonts w:asciiTheme="minorHAnsi" w:hAnsiTheme="minorHAnsi"/>
-            <w:b w:val="0"/>
-            <w:i/>
-            <w:sz w:val="24"/>
-            <w:szCs w:val="24"/>
-          </w:rPr>
-          <w:t xml:space="preserve">Mélanges </w:t>
-        </w:r>
-      </w:ins>
-      <w:del w:id="25" w:author="Frédérique Flamerie De Lachapelle" w:date="2018-09-27T11:15:00Z">
-        <w:r>
-          <w:rPr>
-            <w:rFonts w:asciiTheme="minorHAnsi" w:hAnsiTheme="minorHAnsi"/>
-            <w:b w:val="0"/>
-            <w:i/>
-            <w:sz w:val="24"/>
-            <w:szCs w:val="24"/>
-          </w:rPr>
-          <w:delText xml:space="preserve"> </w:delText>
-        </w:r>
-      </w:del>
-      <w:bookmarkStart w:id="26" w:name="_GoBack"/>
-      <w:bookmarkEnd w:id="26"/>
-      <w:r>
-        <w:rPr>
-          <w:rFonts w:asciiTheme="minorHAnsi" w:hAnsiTheme="minorHAnsi"/>
-          <w:b w:val="0"/>
-          <w:i/>
-          <w:sz w:val="24"/>
-          <w:szCs w:val="24"/>
-        </w:rPr>
-        <w:t>Jaubert</w:t>
-      </w:r>
-      <w:r>
-        <w:rPr>
-          <w:rFonts w:asciiTheme="minorHAnsi" w:hAnsiTheme="minorHAnsi"/>
-          <w:b w:val="0"/>
-          <w:sz w:val="24"/>
-          <w:szCs w:val="24"/>
-        </w:rPr>
-        <w:t>, Presses universitaires de Bordeaux, 1992</w:t>
-      </w:r>
-      <w:del w:id="27" w:author="Frédérique Flamerie De Lachapelle" w:date="2018-09-27T11:13:00Z">
-        <w:r>
-          <w:rPr>
-            <w:rFonts w:asciiTheme="minorHAnsi" w:hAnsiTheme="minorHAnsi"/>
-            <w:b w:val="0"/>
-            <w:sz w:val="24"/>
-            <w:szCs w:val="24"/>
-          </w:rPr>
-          <w:delText>, p. 179-187</w:delText>
-        </w:r>
-      </w:del>
-      <w:r>
-        <w:rPr>
-          <w:rFonts w:asciiTheme="minorHAnsi" w:hAnsiTheme="minorHAnsi"/>
-          <w:b w:val="0"/>
-          <w:sz w:val="24"/>
-          <w:szCs w:val="24"/>
-        </w:rPr>
-        <w:t>.</w:t>
-      </w:r>
-    </w:p>
-    <w:p>
-      <w:pPr>
-        <w:pStyle w:val="Titre5"/>
-        <w:rPr>
-          <w:rFonts w:asciiTheme="minorHAnsi" w:hAnsiTheme="minorHAnsi"/>
-          <w:b w:val="0"/>
-          <w:sz w:val="24"/>
-          <w:szCs w:val="24"/>
-        </w:rPr>
-      </w:pPr>
-      <w:proofErr w:type="gramStart"/>
-      <w:r>
-        <w:rPr>
-          <w:rFonts w:asciiTheme="minorHAnsi" w:hAnsiTheme="minorHAnsi"/>
-          <w:b w:val="0"/>
-          <w:sz w:val="24"/>
-          <w:szCs w:val="24"/>
-        </w:rPr>
-        <w:t>ou</w:t>
-      </w:r>
-      <w:proofErr w:type="gramEnd"/>
-    </w:p>
-    <w:p>
-      <w:pPr>
-        <w:pStyle w:val="Titre5"/>
-        <w:rPr>
-          <w:rFonts w:asciiTheme="minorHAnsi" w:hAnsiTheme="minorHAnsi"/>
-          <w:b w:val="0"/>
-          <w:sz w:val="24"/>
-          <w:szCs w:val="24"/>
-        </w:rPr>
-      </w:pPr>
-      <w:r>
-        <w:rPr>
-          <w:rFonts w:asciiTheme="minorHAnsi" w:hAnsiTheme="minorHAnsi"/>
-          <w:b w:val="0"/>
-          <w:sz w:val="24"/>
-          <w:szCs w:val="24"/>
-        </w:rPr>
-        <w:t xml:space="preserve">BOIS DE </w:t>
-      </w:r>
-      <w:r>
-        <w:rPr>
-          <w:rFonts w:asciiTheme="minorHAnsi" w:hAnsiTheme="minorHAnsi"/>
-          <w:b w:val="0"/>
-          <w:sz w:val="24"/>
-          <w:szCs w:val="24"/>
-        </w:rPr>
-        <w:t xml:space="preserve">GAUDUSSON Jean (du), </w:t>
-      </w:r>
-      <w:r>
-        <w:rPr>
-          <w:rFonts w:asciiTheme="minorHAnsi" w:hAnsiTheme="minorHAnsi"/>
-          <w:b w:val="0"/>
-          <w:sz w:val="24"/>
-          <w:szCs w:val="24"/>
-        </w:rPr>
-        <w:t>« </w:t>
-      </w:r>
-      <w:r>
-        <w:rPr>
-          <w:rFonts w:asciiTheme="minorHAnsi" w:hAnsiTheme="minorHAnsi"/>
-          <w:b w:val="0"/>
-          <w:sz w:val="24"/>
-          <w:szCs w:val="24"/>
-        </w:rPr>
-        <w:t>Réflexions sur les nouveaux développements du constitutionalisme en Afrique</w:t>
-      </w:r>
-      <w:r>
-        <w:rPr>
-          <w:rFonts w:asciiTheme="minorHAnsi" w:hAnsiTheme="minorHAnsi"/>
-          <w:b w:val="0"/>
-          <w:sz w:val="24"/>
-          <w:szCs w:val="24"/>
-        </w:rPr>
-        <w:t> »</w:t>
-      </w:r>
-      <w:r>
-        <w:rPr>
-          <w:rFonts w:asciiTheme="minorHAnsi" w:hAnsiTheme="minorHAnsi"/>
-          <w:b w:val="0"/>
-          <w:sz w:val="24"/>
-          <w:szCs w:val="24"/>
-        </w:rPr>
-        <w:t>,</w:t>
-      </w:r>
-      <w:r>
-        <w:rPr>
-          <w:rFonts w:asciiTheme="minorHAnsi" w:hAnsiTheme="minorHAnsi"/>
-          <w:b w:val="0"/>
-          <w:sz w:val="24"/>
-          <w:szCs w:val="24"/>
-        </w:rPr>
-        <w:t xml:space="preserve"> in</w:t>
-      </w:r>
-      <w:r>
-        <w:rPr>
-          <w:rFonts w:asciiTheme="minorHAnsi" w:hAnsiTheme="minorHAnsi"/>
-          <w:b w:val="0"/>
-          <w:i/>
-          <w:sz w:val="24"/>
-          <w:szCs w:val="24"/>
-        </w:rPr>
-        <w:t xml:space="preserve"> </w:t>
       </w:r>
       <w:del w:id="28" w:author="Frédérique Flamerie De Lachapelle" w:date="2018-09-27T11:13:00Z">
         <w:r>
@@ -16258,6 +16113,18 @@
           <w:t xml:space="preserve">Mélanges </w:t>
         </w:r>
       </w:ins>
+      <w:del w:id="30" w:author="Frédérique Flamerie De Lachapelle" w:date="2018-09-27T11:15:00Z">
+        <w:r>
+          <w:rPr>
+            <w:rFonts w:asciiTheme="minorHAnsi" w:hAnsiTheme="minorHAnsi"/>
+            <w:b w:val="0"/>
+            <w:i/>
+            <w:sz w:val="24"/>
+            <w:szCs w:val="24"/>
+          </w:rPr>
+          <w:delText xml:space="preserve"> </w:delText>
+        </w:r>
+      </w:del>
       <w:r>
         <w:rPr>
           <w:rFonts w:asciiTheme="minorHAnsi" w:hAnsiTheme="minorHAnsi"/>
@@ -16266,7 +16133,7 @@
           <w:sz w:val="24"/>
           <w:szCs w:val="24"/>
         </w:rPr>
-        <w:t xml:space="preserve"> Jaubert</w:t>
+        <w:t>Jaubert</w:t>
       </w:r>
       <w:r>
         <w:rPr>
@@ -16277,7 +16144,7 @@
         </w:rPr>
         <w:t>, Presses universitaires de Bordeaux, 1992</w:t>
       </w:r>
-      <w:del w:id="30" w:author="Frédérique Flamerie De Lachapelle" w:date="2018-09-27T11:13:00Z">
+      <w:del w:id="31" w:author="Frédérique Flamerie De Lachapelle" w:date="2018-09-27T11:13:00Z">
         <w:r>
           <w:rPr>
             <w:rFonts w:asciiTheme="minorHAnsi" w:hAnsiTheme="minorHAnsi"/>
@@ -16300,6 +16167,175 @@
     </w:p>
     <w:p>
       <w:pPr>
+        <w:pStyle w:val="Titre5"/>
+        <w:rPr>
+          <w:rFonts w:asciiTheme="minorHAnsi" w:hAnsiTheme="minorHAnsi"/>
+          <w:b w:val="0"/>
+          <w:sz w:val="24"/>
+          <w:szCs w:val="24"/>
+        </w:rPr>
+      </w:pPr>
+      <w:proofErr w:type="gramStart"/>
+      <w:r>
+        <w:rPr>
+          <w:rFonts w:asciiTheme="minorHAnsi" w:hAnsiTheme="minorHAnsi"/>
+          <w:b w:val="0"/>
+          <w:sz w:val="24"/>
+          <w:szCs w:val="24"/>
+        </w:rPr>
+        <w:t>ou</w:t>
+      </w:r>
+      <w:proofErr w:type="gramEnd"/>
+    </w:p>
+    <w:p>
+      <w:pPr>
+        <w:pStyle w:val="Titre5"/>
+        <w:rPr>
+          <w:rFonts w:asciiTheme="minorHAnsi" w:hAnsiTheme="minorHAnsi"/>
+          <w:b w:val="0"/>
+          <w:sz w:val="24"/>
+          <w:szCs w:val="24"/>
+        </w:rPr>
+      </w:pPr>
+      <w:r>
+        <w:rPr>
+          <w:rFonts w:asciiTheme="minorHAnsi" w:hAnsiTheme="minorHAnsi"/>
+          <w:b w:val="0"/>
+          <w:sz w:val="24"/>
+          <w:szCs w:val="24"/>
+        </w:rPr>
+        <w:t xml:space="preserve">BOIS DE </w:t>
+      </w:r>
+      <w:r>
+        <w:rPr>
+          <w:rFonts w:asciiTheme="minorHAnsi" w:hAnsiTheme="minorHAnsi"/>
+          <w:b w:val="0"/>
+          <w:sz w:val="24"/>
+          <w:szCs w:val="24"/>
+        </w:rPr>
+        <w:t xml:space="preserve">GAUDUSSON Jean (du), </w:t>
+      </w:r>
+      <w:r>
+        <w:rPr>
+          <w:rFonts w:asciiTheme="minorHAnsi" w:hAnsiTheme="minorHAnsi"/>
+          <w:b w:val="0"/>
+          <w:sz w:val="24"/>
+          <w:szCs w:val="24"/>
+        </w:rPr>
+        <w:t>« </w:t>
+      </w:r>
+      <w:r>
+        <w:rPr>
+          <w:rFonts w:asciiTheme="minorHAnsi" w:hAnsiTheme="minorHAnsi"/>
+          <w:b w:val="0"/>
+          <w:sz w:val="24"/>
+          <w:szCs w:val="24"/>
+        </w:rPr>
+        <w:t>Réflexions sur les nouveaux développements du constitutionalisme en Afrique</w:t>
+      </w:r>
+      <w:r>
+        <w:rPr>
+          <w:rFonts w:asciiTheme="minorHAnsi" w:hAnsiTheme="minorHAnsi"/>
+          <w:b w:val="0"/>
+          <w:sz w:val="24"/>
+          <w:szCs w:val="24"/>
+        </w:rPr>
+        <w:t> »</w:t>
+      </w:r>
+      <w:r>
+        <w:rPr>
+          <w:rFonts w:asciiTheme="minorHAnsi" w:hAnsiTheme="minorHAnsi"/>
+          <w:b w:val="0"/>
+          <w:sz w:val="24"/>
+          <w:szCs w:val="24"/>
+        </w:rPr>
+        <w:t>,</w:t>
+      </w:r>
+      <w:r>
+        <w:rPr>
+          <w:rFonts w:asciiTheme="minorHAnsi" w:hAnsiTheme="minorHAnsi"/>
+          <w:b w:val="0"/>
+          <w:sz w:val="24"/>
+          <w:szCs w:val="24"/>
+        </w:rPr>
+        <w:t xml:space="preserve"> in</w:t>
+      </w:r>
+      <w:r>
+        <w:rPr>
+          <w:rFonts w:asciiTheme="minorHAnsi" w:hAnsiTheme="minorHAnsi"/>
+          <w:b w:val="0"/>
+          <w:i/>
+          <w:sz w:val="24"/>
+          <w:szCs w:val="24"/>
+        </w:rPr>
+        <w:t xml:space="preserve"> </w:t>
+      </w:r>
+      <w:del w:id="32" w:author="Frédérique Flamerie De Lachapelle" w:date="2018-09-27T11:13:00Z">
+        <w:r>
+          <w:rPr>
+            <w:rFonts w:asciiTheme="minorHAnsi" w:hAnsiTheme="minorHAnsi"/>
+            <w:b w:val="0"/>
+            <w:i/>
+            <w:sz w:val="24"/>
+            <w:szCs w:val="24"/>
+          </w:rPr>
+          <w:delText>Liber amicorum, études offertes à Pierre</w:delText>
+        </w:r>
+      </w:del>
+      <w:ins w:id="33" w:author="Frédérique Flamerie De Lachapelle" w:date="2018-09-27T11:13:00Z">
+        <w:r>
+          <w:rPr>
+            <w:rFonts w:asciiTheme="minorHAnsi" w:hAnsiTheme="minorHAnsi"/>
+            <w:b w:val="0"/>
+            <w:i/>
+            <w:sz w:val="24"/>
+            <w:szCs w:val="24"/>
+          </w:rPr>
+          <w:t xml:space="preserve">Mélanges </w:t>
+        </w:r>
+      </w:ins>
+      <w:r>
+        <w:rPr>
+          <w:rFonts w:asciiTheme="minorHAnsi" w:hAnsiTheme="minorHAnsi"/>
+          <w:b w:val="0"/>
+          <w:i/>
+          <w:sz w:val="24"/>
+          <w:szCs w:val="24"/>
+        </w:rPr>
+        <w:t xml:space="preserve"> Jaubert</w:t>
+      </w:r>
+      <w:r>
+        <w:rPr>
+          <w:rFonts w:asciiTheme="minorHAnsi" w:hAnsiTheme="minorHAnsi"/>
+          <w:b w:val="0"/>
+          <w:sz w:val="24"/>
+          <w:szCs w:val="24"/>
+        </w:rPr>
+        <w:t>, Presses universitaires de Bordeaux, 1992</w:t>
+      </w:r>
+      <w:del w:id="34" w:author="Frédérique Flamerie De Lachapelle" w:date="2018-09-27T11:13:00Z">
+        <w:r>
+          <w:rPr>
+            <w:rFonts w:asciiTheme="minorHAnsi" w:hAnsiTheme="minorHAnsi"/>
+            <w:b w:val="0"/>
+            <w:sz w:val="24"/>
+            <w:szCs w:val="24"/>
+          </w:rPr>
+          <w:delText>, p. 179-187</w:delText>
+        </w:r>
+      </w:del>
+      <w:r>
+        <w:rPr>
+          <w:rFonts w:asciiTheme="minorHAnsi" w:hAnsiTheme="minorHAnsi"/>
+          <w:b w:val="0"/>
+          <w:sz w:val="24"/>
+          <w:szCs w:val="24"/>
+        </w:rPr>
+        <w:t>.</w:t>
+      </w:r>
+    </w:p>
+    <w:p>
+      <w:pPr>
         <w:pStyle w:val="Titre2"/>
       </w:pPr>
       <w:r>
@@ -16308,7 +16344,7 @@
         </w:rPr>
         <w:br w:type="page"/>
       </w:r>
-      <w:bookmarkStart w:id="31" w:name="_Toc523216937"/>
+      <w:bookmarkStart w:id="35" w:name="_Toc523216937"/>
       <w:r>
         <w:lastRenderedPageBreak/>
         <w:t xml:space="preserve">Citer un </w:t>
@@ -16316,7 +16352,7 @@
       <w:r>
         <w:t>article de revue imprimée</w:t>
       </w:r>
-      <w:bookmarkEnd w:id="31"/>
+      <w:bookmarkEnd w:id="35"/>
     </w:p>
     <w:p>
       <w:pPr>
@@ -16676,7 +16712,7 @@
         </w:rPr>
         <w:t xml:space="preserve">, </w:t>
       </w:r>
-      <w:ins w:id="32" w:author="Frédérique Flamerie De Lachapelle" w:date="2018-09-27T08:29:00Z">
+      <w:ins w:id="36" w:author="Frédérique Flamerie De Lachapelle" w:date="2018-09-27T08:29:00Z">
         <w:r>
           <w:rPr>
             <w:rFonts w:eastAsia="Times New Roman" w:cs="Times New Roman"/>
@@ -16696,7 +16732,7 @@
         </w:rPr>
         <w:t xml:space="preserve">année, </w:t>
       </w:r>
-      <w:del w:id="33" w:author="Frédérique Flamerie De Lachapelle" w:date="2018-09-27T08:29:00Z">
+      <w:del w:id="37" w:author="Frédérique Flamerie De Lachapelle" w:date="2018-09-27T08:29:00Z">
         <w:r>
           <w:rPr>
             <w:rFonts w:eastAsia="Times New Roman" w:cs="Times New Roman"/>
@@ -16756,7 +16792,7 @@
         </w:rPr>
         <w:t>Auteur [NOM prénom], Titre de l’article</w:t>
       </w:r>
-      <w:ins w:id="34" w:author="Frédérique Flamerie De Lachapelle" w:date="2018-09-27T08:30:00Z">
+      <w:ins w:id="38" w:author="Frédérique Flamerie De Lachapelle" w:date="2018-09-27T08:30:00Z">
         <w:r>
           <w:rPr>
             <w:rFonts w:eastAsia="Times New Roman" w:cs="Times New Roman"/>
@@ -16805,7 +16841,7 @@
         </w:rPr>
         <w:t xml:space="preserve">, </w:t>
       </w:r>
-      <w:ins w:id="35" w:author="Frédérique Flamerie De Lachapelle" w:date="2018-09-27T08:29:00Z">
+      <w:ins w:id="39" w:author="Frédérique Flamerie De Lachapelle" w:date="2018-09-27T08:29:00Z">
         <w:r>
           <w:rPr>
             <w:rFonts w:eastAsia="Times New Roman" w:cs="Times New Roman"/>
@@ -16825,7 +16861,7 @@
         </w:rPr>
         <w:t xml:space="preserve">année, </w:t>
       </w:r>
-      <w:del w:id="36" w:author="Frédérique Flamerie De Lachapelle" w:date="2018-09-27T08:29:00Z">
+      <w:del w:id="40" w:author="Frédérique Flamerie De Lachapelle" w:date="2018-09-27T08:29:00Z">
         <w:r>
           <w:rPr>
             <w:rFonts w:eastAsia="Times New Roman" w:cs="Times New Roman"/>
@@ -17574,12 +17610,12 @@
       <w:pPr>
         <w:pStyle w:val="Titre2"/>
       </w:pPr>
-      <w:bookmarkStart w:id="37" w:name="_Toc523216938"/>
+      <w:bookmarkStart w:id="41" w:name="_Toc523216938"/>
       <w:r>
         <w:lastRenderedPageBreak/>
         <w:t>Citer un article de revue numérique</w:t>
       </w:r>
-      <w:bookmarkEnd w:id="37"/>
+      <w:bookmarkEnd w:id="41"/>
     </w:p>
     <w:p>
       <w:pPr>
@@ -17760,7 +17796,7 @@
         </w:rPr>
         <w:t xml:space="preserve">, [consulté le </w:t>
       </w:r>
-      <w:ins w:id="38" w:author="Frédérique Flamerie De Lachapelle" w:date="2018-09-27T08:31:00Z">
+      <w:ins w:id="42" w:author="Frédérique Flamerie De Lachapelle" w:date="2018-09-27T08:31:00Z">
         <w:r>
           <w:rPr>
             <w:rFonts w:eastAsia="Times New Roman" w:cs="Times New Roman"/>
@@ -17771,7 +17807,7 @@
           <w:t>JJ mois AAAA</w:t>
         </w:r>
       </w:ins>
-      <w:del w:id="39" w:author="Frédérique Flamerie De Lachapelle" w:date="2018-09-27T08:31:00Z">
+      <w:del w:id="43" w:author="Frédérique Flamerie De Lachapelle" w:date="2018-09-27T08:31:00Z">
         <w:r>
           <w:rPr>
             <w:rFonts w:eastAsia="Times New Roman" w:cs="Times New Roman"/>
@@ -17913,7 +17949,7 @@
         </w:rPr>
         <w:t xml:space="preserve">, [consulté le </w:t>
       </w:r>
-      <w:ins w:id="40" w:author="Frédérique Flamerie De Lachapelle" w:date="2018-09-27T08:31:00Z">
+      <w:ins w:id="44" w:author="Frédérique Flamerie De Lachapelle" w:date="2018-09-27T08:31:00Z">
         <w:r>
           <w:rPr>
             <w:rFonts w:eastAsia="Times New Roman" w:cs="Times New Roman"/>
@@ -17924,7 +17960,7 @@
           <w:t>JJ mois AAAA</w:t>
         </w:r>
       </w:ins>
-      <w:del w:id="41" w:author="Frédérique Flamerie De Lachapelle" w:date="2018-09-27T08:31:00Z">
+      <w:del w:id="45" w:author="Frédérique Flamerie De Lachapelle" w:date="2018-09-27T08:31:00Z">
         <w:r>
           <w:rPr>
             <w:rFonts w:eastAsia="Times New Roman" w:cs="Times New Roman"/>
@@ -18057,7 +18093,7 @@
         </w:rPr>
         <w:t xml:space="preserve">, </w:t>
       </w:r>
-      <w:ins w:id="42" w:author="Frédérique Flamerie De Lachapelle" w:date="2018-09-27T08:32:00Z">
+      <w:ins w:id="46" w:author="Frédérique Flamerie De Lachapelle" w:date="2018-09-27T08:32:00Z">
         <w:r>
           <w:rPr>
             <w:rFonts w:eastAsia="Times New Roman" w:cs="Times New Roman"/>
@@ -18077,7 +18113,7 @@
         </w:rPr>
         <w:t xml:space="preserve">année, </w:t>
       </w:r>
-      <w:del w:id="43" w:author="Frédérique Flamerie De Lachapelle" w:date="2018-09-27T08:32:00Z">
+      <w:del w:id="47" w:author="Frédérique Flamerie De Lachapelle" w:date="2018-09-27T08:32:00Z">
         <w:r>
           <w:rPr>
             <w:rFonts w:eastAsia="Times New Roman" w:cs="Times New Roman"/>
@@ -18115,7 +18151,7 @@
         </w:rPr>
         <w:t xml:space="preserve"> </w:t>
       </w:r>
-      <w:del w:id="44" w:author="Frédérique Flamerie De Lachapelle" w:date="2018-09-27T08:31:00Z">
+      <w:del w:id="48" w:author="Frédérique Flamerie De Lachapelle" w:date="2018-09-27T08:31:00Z">
         <w:r>
           <w:rPr>
             <w:rFonts w:eastAsia="Times New Roman" w:cs="Times New Roman"/>
@@ -18126,7 +18162,7 @@
           <w:delText xml:space="preserve">jj </w:delText>
         </w:r>
       </w:del>
-      <w:ins w:id="45" w:author="Frédérique Flamerie De Lachapelle" w:date="2018-09-27T08:31:00Z">
+      <w:ins w:id="49" w:author="Frédérique Flamerie De Lachapelle" w:date="2018-09-27T08:31:00Z">
         <w:r>
           <w:rPr>
             <w:rFonts w:eastAsia="Times New Roman" w:cs="Times New Roman"/>
@@ -18259,7 +18295,7 @@
         </w:rPr>
         <w:t xml:space="preserve">, </w:t>
       </w:r>
-      <w:ins w:id="46" w:author="Frédérique Flamerie De Lachapelle" w:date="2018-09-27T08:32:00Z">
+      <w:ins w:id="50" w:author="Frédérique Flamerie De Lachapelle" w:date="2018-09-27T08:32:00Z">
         <w:r>
           <w:rPr>
             <w:rFonts w:eastAsia="Times New Roman" w:cs="Times New Roman"/>
@@ -18288,7 +18324,7 @@
         </w:rPr>
         <w:t xml:space="preserve">année, </w:t>
       </w:r>
-      <w:del w:id="47" w:author="Frédérique Flamerie De Lachapelle" w:date="2018-09-27T08:32:00Z">
+      <w:del w:id="51" w:author="Frédérique Flamerie De Lachapelle" w:date="2018-09-27T08:32:00Z">
         <w:r>
           <w:rPr>
             <w:rFonts w:eastAsia="Times New Roman" w:cs="Times New Roman"/>
@@ -18326,7 +18362,7 @@
         </w:rPr>
         <w:t xml:space="preserve"> </w:t>
       </w:r>
-      <w:del w:id="48" w:author="Frédérique Flamerie De Lachapelle" w:date="2018-09-27T08:32:00Z">
+      <w:del w:id="52" w:author="Frédérique Flamerie De Lachapelle" w:date="2018-09-27T08:32:00Z">
         <w:r>
           <w:rPr>
             <w:rFonts w:eastAsia="Times New Roman" w:cs="Times New Roman"/>
@@ -18337,7 +18373,7 @@
           <w:delText xml:space="preserve">jj </w:delText>
         </w:r>
       </w:del>
-      <w:ins w:id="49" w:author="Frédérique Flamerie De Lachapelle" w:date="2018-09-27T08:32:00Z">
+      <w:ins w:id="53" w:author="Frédérique Flamerie De Lachapelle" w:date="2018-09-27T08:32:00Z">
         <w:r>
           <w:rPr>
             <w:rFonts w:eastAsia="Times New Roman" w:cs="Times New Roman"/>
@@ -18424,7 +18460,7 @@
         </w:rPr>
         <w:t>DAUGAREILH Isabelle, « L’audace retenue du Comité européen des droits sociaux »</w:t>
       </w:r>
-      <w:ins w:id="50" w:author="Frédérique Flamerie De Lachapelle" w:date="2018-09-27T08:33:00Z">
+      <w:ins w:id="54" w:author="Frédérique Flamerie De Lachapelle" w:date="2018-09-27T08:33:00Z">
         <w:r>
           <w:rPr>
             <w:rFonts w:asciiTheme="minorHAnsi" w:hAnsiTheme="minorHAnsi"/>
@@ -18463,7 +18499,7 @@
         </w:rPr>
         <w:t>Revue de droit sanitaire et social</w:t>
       </w:r>
-      <w:del w:id="51" w:author="Frédérique Flamerie De Lachapelle" w:date="2018-09-27T08:33:00Z">
+      <w:del w:id="55" w:author="Frédérique Flamerie De Lachapelle" w:date="2018-09-27T08:33:00Z">
         <w:r>
           <w:rPr>
             <w:rFonts w:asciiTheme="minorHAnsi" w:hAnsiTheme="minorHAnsi"/>
@@ -18554,7 +18590,7 @@
         </w:rPr>
         <w:t>DUPRAT Jean-Pierre, « Le parlement évaluateur »</w:t>
       </w:r>
-      <w:ins w:id="52" w:author="Frédérique Flamerie De Lachapelle" w:date="2018-09-27T08:34:00Z">
+      <w:ins w:id="56" w:author="Frédérique Flamerie De Lachapelle" w:date="2018-09-27T08:34:00Z">
         <w:r>
           <w:rPr>
             <w:szCs w:val="24"/>
@@ -18581,7 +18617,7 @@
         </w:rPr>
         <w:t>Revue internationale de droit comparé</w:t>
       </w:r>
-      <w:del w:id="53" w:author="Frédérique Flamerie De Lachapelle" w:date="2018-09-27T08:34:00Z">
+      <w:del w:id="57" w:author="Frédérique Flamerie De Lachapelle" w:date="2018-09-27T08:34:00Z">
         <w:r>
           <w:rPr>
             <w:szCs w:val="24"/>
@@ -18673,7 +18709,21 @@
         <w:rPr>
           <w:szCs w:val="24"/>
         </w:rPr>
-        <w:t>, janvier 2006, n° 1, p 20-25, [consulté le 16 mars 2017]</w:t>
+        <w:t>, janvier 2006, n° 1, p</w:t>
+      </w:r>
+      <w:ins w:id="58" w:author="Frédérique Flamerie De Lachapelle" w:date="2018-09-27T14:36:00Z">
+        <w:r>
+          <w:rPr>
+            <w:szCs w:val="24"/>
+          </w:rPr>
+          <w:t>.</w:t>
+        </w:r>
+      </w:ins>
+      <w:r>
+        <w:rPr>
+          <w:szCs w:val="24"/>
+        </w:rPr>
+        <w:t xml:space="preserve"> 20-25, [consulté le 16 mars 2017]</w:t>
       </w:r>
       <w:r>
         <w:rPr>
@@ -18733,7 +18783,21 @@
         <w:rPr>
           <w:szCs w:val="24"/>
         </w:rPr>
-        <w:t>, juillet 2010, n° 28, p 1444, [consulté le 16 mars 2017]</w:t>
+        <w:t>, juillet 2010, n° 28, p</w:t>
+      </w:r>
+      <w:ins w:id="59" w:author="Frédérique Flamerie De Lachapelle" w:date="2018-09-27T14:36:00Z">
+        <w:r>
+          <w:rPr>
+            <w:szCs w:val="24"/>
+          </w:rPr>
+          <w:t>.</w:t>
+        </w:r>
+      </w:ins>
+      <w:r>
+        <w:rPr>
+          <w:szCs w:val="24"/>
+        </w:rPr>
+        <w:t xml:space="preserve"> 1444, [consulté le 16 mars 2017]</w:t>
       </w:r>
       <w:r>
         <w:rPr>
@@ -19121,7 +19185,7 @@
       <w:pPr>
         <w:pStyle w:val="Titre2"/>
       </w:pPr>
-      <w:bookmarkStart w:id="54" w:name="_Toc523216939"/>
+      <w:bookmarkStart w:id="60" w:name="_Toc523216939"/>
       <w:r>
         <w:lastRenderedPageBreak/>
         <w:t xml:space="preserve">Citer </w:t>
@@ -19132,7 +19196,7 @@
       <w:r>
         <w:t>colloque</w:t>
       </w:r>
-      <w:bookmarkEnd w:id="54"/>
+      <w:bookmarkEnd w:id="60"/>
     </w:p>
     <w:p>
       <w:pPr>
@@ -19338,14 +19402,14 @@
         </w:rPr>
         <w:t>Titre du colloque</w:t>
       </w:r>
-      <w:ins w:id="55" w:author="Frédérique Flamerie De Lachapelle" w:date="2018-09-27T08:35:00Z">
+      <w:ins w:id="61" w:author="Frédérique Flamerie De Lachapelle" w:date="2018-09-27T08:35:00Z">
         <w:r>
           <w:rPr>
             <w:rFonts w:eastAsia="Times New Roman" w:cs="Times New Roman"/>
             <w:color w:val="000000" w:themeColor="text1"/>
             <w:szCs w:val="24"/>
             <w:lang w:eastAsia="fr-FR"/>
-            <w:rPrChange w:id="56" w:author="Frédérique Flamerie De Lachapelle" w:date="2018-09-27T08:35:00Z">
+            <w:rPrChange w:id="62" w:author="Frédérique Flamerie De Lachapelle" w:date="2018-09-27T08:35:00Z">
               <w:rPr>
                 <w:rFonts w:eastAsia="Times New Roman" w:cs="Times New Roman"/>
                 <w:i/>
@@ -20431,8 +20495,8 @@
       <w:pPr>
         <w:pStyle w:val="Titre2"/>
       </w:pPr>
-      <w:bookmarkStart w:id="57" w:name="_Toc523216940"/>
-      <w:commentRangeStart w:id="58"/>
+      <w:bookmarkStart w:id="63" w:name="_Toc523216940"/>
+      <w:commentRangeStart w:id="64"/>
       <w:r>
         <w:lastRenderedPageBreak/>
         <w:t>Citer une contribution</w:t>
@@ -20447,13 +20511,13 @@
       <w:r>
         <w:t>colloque</w:t>
       </w:r>
-      <w:bookmarkEnd w:id="57"/>
-      <w:commentRangeEnd w:id="58"/>
+      <w:bookmarkEnd w:id="63"/>
+      <w:commentRangeEnd w:id="64"/>
       <w:r>
         <w:rPr>
           <w:rStyle w:val="Marquedecommentaire"/>
         </w:rPr>
-        <w:commentReference w:id="58"/>
+        <w:commentReference w:id="64"/>
       </w:r>
     </w:p>
     <w:p>
@@ -21548,12 +21612,12 @@
       <w:pPr>
         <w:pStyle w:val="Titre2"/>
       </w:pPr>
-      <w:bookmarkStart w:id="59" w:name="_Toc523216941"/>
+      <w:bookmarkStart w:id="65" w:name="_Toc523216941"/>
       <w:r>
         <w:lastRenderedPageBreak/>
         <w:t>Citer une norme juridique</w:t>
       </w:r>
-      <w:bookmarkEnd w:id="59"/>
+      <w:bookmarkEnd w:id="65"/>
     </w:p>
     <w:p>
       <w:pPr>
@@ -21612,7 +21676,7 @@
         </w:rPr>
         <w:t>, Journal Officiel / Bulletin Officiel, n°</w:t>
       </w:r>
-      <w:ins w:id="60" w:author="Frédérique Flamerie De Lachapelle" w:date="2018-09-27T08:53:00Z">
+      <w:ins w:id="66" w:author="Frédérique Flamerie De Lachapelle" w:date="2018-09-27T08:53:00Z">
         <w:r>
           <w:rPr>
             <w:rFonts w:eastAsia="Times New Roman" w:cs="Times New Roman"/>
@@ -21690,7 +21754,7 @@
         </w:rPr>
         <w:t>, Journal Officiel / Bulletin Officiel, n°</w:t>
       </w:r>
-      <w:ins w:id="61" w:author="Frédérique Flamerie De Lachapelle" w:date="2018-09-27T08:53:00Z">
+      <w:ins w:id="67" w:author="Frédérique Flamerie De Lachapelle" w:date="2018-09-27T08:53:00Z">
         <w:r>
           <w:rPr>
             <w:rFonts w:eastAsia="Times New Roman" w:cs="Times New Roman"/>
@@ -21848,7 +21912,7 @@
         </w:rPr>
         <w:t>fficiel, n°</w:t>
       </w:r>
-      <w:ins w:id="62" w:author="Frédérique Flamerie De Lachapelle" w:date="2018-09-27T08:47:00Z">
+      <w:ins w:id="68" w:author="Frédérique Flamerie De Lachapelle" w:date="2018-09-27T08:47:00Z">
         <w:r>
           <w:rPr>
             <w:rFonts w:asciiTheme="minorHAnsi" w:hAnsiTheme="minorHAnsi"/>
@@ -22111,7 +22175,27 @@
           <w:sz w:val="24"/>
           <w:szCs w:val="24"/>
         </w:rPr>
-        <w:t>fficiel, n°206, 5 septembre 2013</w:t>
+        <w:t>fficiel, n°</w:t>
+      </w:r>
+      <w:ins w:id="69" w:author="Frédérique Flamerie De Lachapelle" w:date="2018-09-27T14:37:00Z">
+        <w:r>
+          <w:rPr>
+            <w:rFonts w:asciiTheme="minorHAnsi" w:hAnsiTheme="minorHAnsi"/>
+            <w:b w:val="0"/>
+            <w:sz w:val="24"/>
+            <w:szCs w:val="24"/>
+          </w:rPr>
+          <w:t xml:space="preserve"> </w:t>
+        </w:r>
+      </w:ins>
+      <w:r>
+        <w:rPr>
+          <w:rFonts w:asciiTheme="minorHAnsi" w:hAnsiTheme="minorHAnsi"/>
+          <w:b w:val="0"/>
+          <w:sz w:val="24"/>
+          <w:szCs w:val="24"/>
+        </w:rPr>
+        <w:t>206, 5 septembre 2013</w:t>
       </w:r>
       <w:r>
         <w:rPr>
@@ -22294,12 +22378,12 @@
       <w:pPr>
         <w:pStyle w:val="Titre2"/>
       </w:pPr>
-      <w:bookmarkStart w:id="63" w:name="_Toc523216942"/>
+      <w:bookmarkStart w:id="70" w:name="_Toc523216942"/>
       <w:r>
         <w:lastRenderedPageBreak/>
         <w:t>Citer un site en ligne, un blogue</w:t>
       </w:r>
-      <w:bookmarkEnd w:id="63"/>
+      <w:bookmarkEnd w:id="70"/>
     </w:p>
     <w:p>
       <w:pPr>
@@ -22367,7 +22451,7 @@
         </w:rPr>
         <w:t xml:space="preserve"> [en ligne], [consulté le</w:t>
       </w:r>
-      <w:del w:id="64" w:author="Frédérique Flamerie De Lachapelle" w:date="2018-09-27T08:48:00Z">
+      <w:del w:id="71" w:author="Frédérique Flamerie De Lachapelle" w:date="2018-09-27T08:48:00Z">
         <w:r>
           <w:rPr>
             <w:color w:val="000000" w:themeColor="text1"/>
@@ -22383,7 +22467,7 @@
           <w:delText xml:space="preserve">. </w:delText>
         </w:r>
       </w:del>
-      <w:ins w:id="65" w:author="Frédérique Flamerie De Lachapelle" w:date="2018-09-27T08:48:00Z">
+      <w:ins w:id="72" w:author="Frédérique Flamerie De Lachapelle" w:date="2018-09-27T08:48:00Z">
         <w:r>
           <w:rPr>
             <w:color w:val="000000" w:themeColor="text1"/>
@@ -22482,7 +22566,7 @@
         </w:rPr>
         <w:t xml:space="preserve"> </w:t>
       </w:r>
-      <w:del w:id="66" w:author="Frédérique Flamerie De Lachapelle" w:date="2018-09-27T08:48:00Z">
+      <w:del w:id="73" w:author="Frédérique Flamerie De Lachapelle" w:date="2018-09-27T08:48:00Z">
         <w:r>
           <w:rPr>
             <w:rFonts w:eastAsia="Times New Roman" w:cs="Times New Roman"/>
@@ -22493,7 +22577,7 @@
           <w:delText xml:space="preserve">jj </w:delText>
         </w:r>
       </w:del>
-      <w:ins w:id="67" w:author="Frédérique Flamerie De Lachapelle" w:date="2018-09-27T08:48:00Z">
+      <w:ins w:id="74" w:author="Frédérique Flamerie De Lachapelle" w:date="2018-09-27T08:48:00Z">
         <w:r>
           <w:rPr>
             <w:rFonts w:eastAsia="Times New Roman" w:cs="Times New Roman"/>
@@ -22882,7 +22966,7 @@
       <w:pPr>
         <w:pStyle w:val="Titre2"/>
       </w:pPr>
-      <w:bookmarkStart w:id="68" w:name="_Toc523216943"/>
+      <w:bookmarkStart w:id="75" w:name="_Toc523216943"/>
       <w:r>
         <w:lastRenderedPageBreak/>
         <w:t>Citer un article ou une page</w:t>
@@ -22891,7 +22975,7 @@
         <w:br/>
         <w:t>d’un site en ligne, un blogue</w:t>
       </w:r>
-      <w:bookmarkEnd w:id="68"/>
+      <w:bookmarkEnd w:id="75"/>
     </w:p>
     <w:p>
       <w:pPr>
@@ -23075,7 +23159,7 @@
         </w:rPr>
         <w:t xml:space="preserve">publié le </w:t>
       </w:r>
-      <w:ins w:id="69" w:author="Frédérique Flamerie De Lachapelle" w:date="2018-09-27T08:51:00Z">
+      <w:ins w:id="76" w:author="Frédérique Flamerie De Lachapelle" w:date="2018-09-27T08:51:00Z">
         <w:r>
           <w:rPr>
             <w:color w:val="000000" w:themeColor="text1"/>
@@ -23084,7 +23168,7 @@
           <w:t>JJ mois AAAA</w:t>
         </w:r>
       </w:ins>
-      <w:del w:id="70" w:author="Frédérique Flamerie De Lachapelle" w:date="2018-09-27T08:51:00Z">
+      <w:del w:id="77" w:author="Frédérique Flamerie De Lachapelle" w:date="2018-09-27T08:51:00Z">
         <w:r>
           <w:rPr>
             <w:color w:val="000000" w:themeColor="text1"/>
@@ -23125,7 +23209,7 @@
         </w:rPr>
         <w:t xml:space="preserve"> </w:t>
       </w:r>
-      <w:del w:id="71" w:author="Frédérique Flamerie De Lachapelle" w:date="2018-09-27T08:50:00Z">
+      <w:del w:id="78" w:author="Frédérique Flamerie De Lachapelle" w:date="2018-09-27T08:50:00Z">
         <w:r>
           <w:rPr>
             <w:rFonts w:eastAsia="Times New Roman" w:cs="Times New Roman"/>
@@ -23136,7 +23220,7 @@
           <w:delText xml:space="preserve">jj </w:delText>
         </w:r>
       </w:del>
-      <w:ins w:id="72" w:author="Frédérique Flamerie De Lachapelle" w:date="2018-09-27T08:50:00Z">
+      <w:ins w:id="79" w:author="Frédérique Flamerie De Lachapelle" w:date="2018-09-27T08:50:00Z">
         <w:r>
           <w:rPr>
             <w:rFonts w:eastAsia="Times New Roman" w:cs="Times New Roman"/>
@@ -23225,7 +23309,7 @@
         </w:rPr>
         <w:t xml:space="preserve"> [en ligne], publié le </w:t>
       </w:r>
-      <w:ins w:id="73" w:author="Frédérique Flamerie De Lachapelle" w:date="2018-09-27T08:51:00Z">
+      <w:ins w:id="80" w:author="Frédérique Flamerie De Lachapelle" w:date="2018-09-27T08:51:00Z">
         <w:r>
           <w:rPr>
             <w:color w:val="000000" w:themeColor="text1"/>
@@ -23234,7 +23318,7 @@
           <w:t>JJ mois AAAA</w:t>
         </w:r>
       </w:ins>
-      <w:del w:id="74" w:author="Frédérique Flamerie De Lachapelle" w:date="2018-09-27T08:51:00Z">
+      <w:del w:id="81" w:author="Frédérique Flamerie De Lachapelle" w:date="2018-09-27T08:51:00Z">
         <w:r>
           <w:rPr>
             <w:color w:val="000000" w:themeColor="text1"/>
@@ -23268,7 +23352,7 @@
         </w:rPr>
         <w:t xml:space="preserve"> </w:t>
       </w:r>
-      <w:del w:id="75" w:author="Frédérique Flamerie De Lachapelle" w:date="2018-09-27T08:50:00Z">
+      <w:del w:id="82" w:author="Frédérique Flamerie De Lachapelle" w:date="2018-09-27T08:50:00Z">
         <w:r>
           <w:rPr>
             <w:rFonts w:eastAsia="Times New Roman" w:cs="Times New Roman"/>
@@ -23279,7 +23363,7 @@
           <w:delText xml:space="preserve">jj </w:delText>
         </w:r>
       </w:del>
-      <w:ins w:id="76" w:author="Frédérique Flamerie De Lachapelle" w:date="2018-09-27T08:50:00Z">
+      <w:ins w:id="83" w:author="Frédérique Flamerie De Lachapelle" w:date="2018-09-27T08:50:00Z">
         <w:r>
           <w:rPr>
             <w:rFonts w:eastAsia="Times New Roman" w:cs="Times New Roman"/>
@@ -23389,7 +23473,7 @@
         </w:rPr>
         <w:t xml:space="preserve"> [en ligne], publié le </w:t>
       </w:r>
-      <w:ins w:id="77" w:author="Frédérique Flamerie De Lachapelle" w:date="2018-09-27T08:51:00Z">
+      <w:ins w:id="84" w:author="Frédérique Flamerie De Lachapelle" w:date="2018-09-27T08:51:00Z">
         <w:r>
           <w:rPr>
             <w:color w:val="000000" w:themeColor="text1"/>
@@ -23398,7 +23482,7 @@
           <w:t>JJ mois AAAA</w:t>
         </w:r>
       </w:ins>
-      <w:del w:id="78" w:author="Frédérique Flamerie De Lachapelle" w:date="2018-09-27T08:51:00Z">
+      <w:del w:id="85" w:author="Frédérique Flamerie De Lachapelle" w:date="2018-09-27T08:51:00Z">
         <w:r>
           <w:rPr>
             <w:color w:val="000000" w:themeColor="text1"/>
@@ -23432,7 +23516,7 @@
         </w:rPr>
         <w:t xml:space="preserve"> </w:t>
       </w:r>
-      <w:del w:id="79" w:author="Frédérique Flamerie De Lachapelle" w:date="2018-09-27T08:50:00Z">
+      <w:del w:id="86" w:author="Frédérique Flamerie De Lachapelle" w:date="2018-09-27T08:50:00Z">
         <w:r>
           <w:rPr>
             <w:rFonts w:eastAsia="Times New Roman" w:cs="Times New Roman"/>
@@ -23443,7 +23527,7 @@
           <w:delText xml:space="preserve">jj </w:delText>
         </w:r>
       </w:del>
-      <w:ins w:id="80" w:author="Frédérique Flamerie De Lachapelle" w:date="2018-09-27T08:50:00Z">
+      <w:ins w:id="87" w:author="Frédérique Flamerie De Lachapelle" w:date="2018-09-27T08:50:00Z">
         <w:r>
           <w:rPr>
             <w:rFonts w:eastAsia="Times New Roman" w:cs="Times New Roman"/>
@@ -23518,7 +23602,7 @@
         </w:rPr>
         <w:t xml:space="preserve"> [en ligne], publié le </w:t>
       </w:r>
-      <w:ins w:id="81" w:author="Frédérique Flamerie De Lachapelle" w:date="2018-09-27T08:51:00Z">
+      <w:ins w:id="88" w:author="Frédérique Flamerie De Lachapelle" w:date="2018-09-27T08:51:00Z">
         <w:r>
           <w:rPr>
             <w:color w:val="000000" w:themeColor="text1"/>
@@ -23527,7 +23611,7 @@
           <w:t>JJ mois AAAA</w:t>
         </w:r>
       </w:ins>
-      <w:del w:id="82" w:author="Frédérique Flamerie De Lachapelle" w:date="2018-09-27T08:51:00Z">
+      <w:del w:id="89" w:author="Frédérique Flamerie De Lachapelle" w:date="2018-09-27T08:51:00Z">
         <w:r>
           <w:rPr>
             <w:color w:val="000000" w:themeColor="text1"/>
@@ -23561,7 +23645,7 @@
         </w:rPr>
         <w:t xml:space="preserve"> </w:t>
       </w:r>
-      <w:del w:id="83" w:author="Frédérique Flamerie De Lachapelle" w:date="2018-09-27T08:50:00Z">
+      <w:del w:id="90" w:author="Frédérique Flamerie De Lachapelle" w:date="2018-09-27T08:50:00Z">
         <w:r>
           <w:rPr>
             <w:rFonts w:eastAsia="Times New Roman" w:cs="Times New Roman"/>
@@ -23572,7 +23656,7 @@
           <w:delText xml:space="preserve">jj </w:delText>
         </w:r>
       </w:del>
-      <w:ins w:id="84" w:author="Frédérique Flamerie De Lachapelle" w:date="2018-09-27T08:50:00Z">
+      <w:ins w:id="91" w:author="Frédérique Flamerie De Lachapelle" w:date="2018-09-27T08:50:00Z">
         <w:r>
           <w:rPr>
             <w:rFonts w:eastAsia="Times New Roman" w:cs="Times New Roman"/>
@@ -24515,12 +24599,12 @@
       <w:pPr>
         <w:pStyle w:val="Titre2"/>
       </w:pPr>
-      <w:bookmarkStart w:id="85" w:name="_Toc523216944"/>
+      <w:bookmarkStart w:id="92" w:name="_Toc523216944"/>
       <w:r>
         <w:lastRenderedPageBreak/>
         <w:t>Citer un brevet</w:t>
       </w:r>
-      <w:bookmarkEnd w:id="85"/>
+      <w:bookmarkEnd w:id="92"/>
     </w:p>
     <w:p>
       <w:pPr>
@@ -24989,18 +25073,18 @@
           <w:sz w:val="36"/>
         </w:rPr>
       </w:pPr>
-      <w:bookmarkStart w:id="86" w:name="_Toc523216945"/>
-      <w:commentRangeStart w:id="87"/>
+      <w:bookmarkStart w:id="93" w:name="_Toc523216945"/>
+      <w:commentRangeStart w:id="94"/>
       <w:r>
         <w:lastRenderedPageBreak/>
         <w:t>Citer un article de journal ou de magazine imprimé</w:t>
       </w:r>
-      <w:commentRangeEnd w:id="87"/>
+      <w:commentRangeEnd w:id="94"/>
       <w:r>
         <w:rPr>
           <w:rStyle w:val="Marquedecommentaire"/>
         </w:rPr>
-        <w:commentReference w:id="87"/>
+        <w:commentReference w:id="94"/>
       </w:r>
     </w:p>
     <w:p>
@@ -25242,7 +25326,7 @@
         </w:rPr>
         <w:t xml:space="preserve">, </w:t>
       </w:r>
-      <w:del w:id="88" w:author="Frédérique Flamerie De Lachapelle" w:date="2018-09-27T10:32:00Z">
+      <w:del w:id="95" w:author="Frédérique Flamerie De Lachapelle" w:date="2018-09-27T10:32:00Z">
         <w:r>
           <w:rPr>
             <w:rFonts w:asciiTheme="minorHAnsi" w:hAnsiTheme="minorHAnsi"/>
@@ -25437,7 +25521,7 @@
         </w:rPr>
         <w:t xml:space="preserve">2018, </w:t>
       </w:r>
-      <w:del w:id="89" w:author="Frédérique Flamerie De Lachapelle" w:date="2018-09-27T10:33:00Z">
+      <w:del w:id="96" w:author="Frédérique Flamerie De Lachapelle" w:date="2018-09-27T10:33:00Z">
         <w:r>
           <w:rPr>
             <w:rFonts w:asciiTheme="minorHAnsi" w:hAnsiTheme="minorHAnsi"/>
@@ -25447,7 +25531,7 @@
           <w:delText>n° 22920</w:delText>
         </w:r>
       </w:del>
-      <w:del w:id="90" w:author="Frédérique Flamerie De Lachapelle" w:date="2018-09-27T09:36:00Z">
+      <w:del w:id="97" w:author="Frédérique Flamerie De Lachapelle" w:date="2018-09-27T09:36:00Z">
         <w:r>
           <w:rPr>
             <w:rFonts w:asciiTheme="minorHAnsi" w:hAnsiTheme="minorHAnsi"/>
@@ -25529,9 +25613,19 @@
           <w:sz w:val="24"/>
           <w:szCs w:val="24"/>
         </w:rPr>
-        <w:t>, 22 décembre 2016, n° 255</w:t>
-      </w:r>
-      <w:del w:id="91" w:author="Frédérique Flamerie De Lachapelle" w:date="2018-09-27T09:36:00Z">
+        <w:t>, 22 décembre 2016</w:t>
+      </w:r>
+      <w:del w:id="98" w:author="Frédérique Flamerie De Lachapelle" w:date="2018-09-27T14:37:00Z">
+        <w:r>
+          <w:rPr>
+            <w:rFonts w:asciiTheme="minorHAnsi" w:hAnsiTheme="minorHAnsi"/>
+            <w:sz w:val="24"/>
+            <w:szCs w:val="24"/>
+          </w:rPr>
+          <w:delText>, n° 255</w:delText>
+        </w:r>
+      </w:del>
+      <w:del w:id="99" w:author="Frédérique Flamerie De Lachapelle" w:date="2018-09-27T09:36:00Z">
         <w:r>
           <w:rPr>
             <w:rFonts w:asciiTheme="minorHAnsi" w:hAnsiTheme="minorHAnsi"/>
@@ -25565,16 +25659,16 @@
       <w:r>
         <w:t>NB : le jour est à utiliser si applicable (</w:t>
       </w:r>
-      <w:commentRangeStart w:id="92"/>
+      <w:commentRangeStart w:id="100"/>
       <w:r>
         <w:t>pour les magazines, il peut s’agir d’une tranche de jours</w:t>
       </w:r>
-      <w:commentRangeEnd w:id="92"/>
+      <w:commentRangeEnd w:id="100"/>
       <w:r>
         <w:rPr>
           <w:rStyle w:val="Marquedecommentaire"/>
         </w:rPr>
-        <w:commentReference w:id="92"/>
+        <w:commentReference w:id="100"/>
       </w:r>
       <w:r>
         <w:t>).</w:t>
@@ -25599,16 +25693,16 @@
         <w:lastRenderedPageBreak/>
         <w:t xml:space="preserve">Citer un article de </w:t>
       </w:r>
-      <w:commentRangeStart w:id="93"/>
+      <w:commentRangeStart w:id="101"/>
       <w:r>
         <w:t>journal</w:t>
       </w:r>
-      <w:commentRangeEnd w:id="93"/>
+      <w:commentRangeEnd w:id="101"/>
       <w:r>
         <w:rPr>
           <w:rStyle w:val="Marquedecommentaire"/>
         </w:rPr>
-        <w:commentReference w:id="93"/>
+        <w:commentReference w:id="101"/>
       </w:r>
       <w:r>
         <w:t xml:space="preserve"> ou de magazine numérique</w:t>
@@ -25871,25 +25965,7 @@
             <w:sz w:val="24"/>
             <w:szCs w:val="24"/>
           </w:rPr>
-          <w:t>https://www.lemonde.fr/europe/article/2018/0</w:t>
-        </w:r>
-        <w:r>
-          <w:rPr>
-            <w:rStyle w:val="Lienhypertexte"/>
-            <w:rFonts w:asciiTheme="minorHAnsi" w:hAnsiTheme="minorHAnsi"/>
-            <w:sz w:val="24"/>
-            <w:szCs w:val="24"/>
-          </w:rPr>
-          <w:t>9</w:t>
-        </w:r>
-        <w:r>
-          <w:rPr>
-            <w:rStyle w:val="Lienhypertexte"/>
-            <w:rFonts w:asciiTheme="minorHAnsi" w:hAnsiTheme="minorHAnsi"/>
-            <w:sz w:val="24"/>
-            <w:szCs w:val="24"/>
-          </w:rPr>
-          <w:t>/19/etat-de-droit-une-procedure-article-7-symbolique-mais-quasi-inapplicable_5357222_3214.html</w:t>
+          <w:t>https://www.lemonde.fr/europe/article/2018/09/19/etat-de-droit-une-procedure-article-7-symbolique-mais-quasi-inapplicable_5357222_3214.html</w:t>
         </w:r>
       </w:hyperlink>
     </w:p>
@@ -25971,7 +26047,7 @@
         </w:rPr>
         <w:t xml:space="preserve">, 22 décembre 2016, </w:t>
       </w:r>
-      <w:ins w:id="94" w:author="Frédérique Flamerie De Lachapelle" w:date="2018-09-27T09:43:00Z">
+      <w:ins w:id="102" w:author="Frédérique Flamerie De Lachapelle" w:date="2018-09-27T09:43:00Z">
         <w:r>
           <w:rPr>
             <w:rFonts w:asciiTheme="minorHAnsi" w:hAnsiTheme="minorHAnsi"/>
@@ -26066,7 +26142,7 @@
         </w:rPr>
         <w:t>État de droit : l'UE incapable de sanctionner Budapest et Varsovie »</w:t>
       </w:r>
-      <w:ins w:id="95" w:author="Frédérique Flamerie De Lachapelle" w:date="2018-09-27T09:44:00Z">
+      <w:ins w:id="103" w:author="Frédérique Flamerie De Lachapelle" w:date="2018-09-27T09:44:00Z">
         <w:r>
           <w:rPr>
             <w:sz w:val="24"/>
@@ -26107,7 +26183,7 @@
         </w:rPr>
         <w:t xml:space="preserve">, 20 septembre 2018, </w:t>
       </w:r>
-      <w:del w:id="96" w:author="Frédérique Flamerie De Lachapelle" w:date="2018-09-27T10:34:00Z">
+      <w:del w:id="104" w:author="Frédérique Flamerie De Lachapelle" w:date="2018-09-27T10:34:00Z">
         <w:r>
           <w:rPr>
             <w:rFonts w:asciiTheme="minorHAnsi" w:hAnsiTheme="minorHAnsi"/>
@@ -26117,7 +26193,7 @@
           <w:delText xml:space="preserve">n° 22920, </w:delText>
         </w:r>
       </w:del>
-      <w:del w:id="97" w:author="Frédérique Flamerie De Lachapelle" w:date="2018-09-27T09:45:00Z">
+      <w:del w:id="105" w:author="Frédérique Flamerie De Lachapelle" w:date="2018-09-27T09:45:00Z">
         <w:r>
           <w:rPr>
             <w:rFonts w:asciiTheme="minorHAnsi" w:hAnsiTheme="minorHAnsi"/>
@@ -26212,9 +26288,21 @@
           <w:sz w:val="24"/>
           <w:szCs w:val="24"/>
         </w:rPr>
-        <w:t xml:space="preserve">, 22 décembre 2016, n° 255, </w:t>
-      </w:r>
-      <w:del w:id="98" w:author="Frédérique Flamerie De Lachapelle" w:date="2018-09-27T09:45:00Z">
+        <w:t xml:space="preserve">, 22 décembre 2016, </w:t>
+      </w:r>
+      <w:del w:id="106" w:author="Frédérique Flamerie De Lachapelle" w:date="2018-09-27T14:39:00Z">
+        <w:r>
+          <w:rPr>
+            <w:rFonts w:asciiTheme="minorHAnsi" w:hAnsiTheme="minorHAnsi"/>
+            <w:sz w:val="24"/>
+            <w:szCs w:val="24"/>
+          </w:rPr>
+          <w:delText xml:space="preserve">n° 255, </w:delText>
+        </w:r>
+      </w:del>
+      <w:bookmarkStart w:id="107" w:name="_GoBack"/>
+      <w:bookmarkEnd w:id="107"/>
+      <w:del w:id="108" w:author="Frédérique Flamerie De Lachapelle" w:date="2018-09-27T09:45:00Z">
         <w:r>
           <w:rPr>
             <w:rFonts w:asciiTheme="minorHAnsi" w:hAnsiTheme="minorHAnsi"/>
@@ -26274,7 +26362,7 @@
       <w:r>
         <w:t xml:space="preserve"> liste de diffusion</w:t>
       </w:r>
-      <w:bookmarkEnd w:id="86"/>
+      <w:bookmarkEnd w:id="93"/>
     </w:p>
     <w:p>
       <w:pPr>
@@ -26703,35 +26791,35 @@
         </w:rPr>
         <w:t xml:space="preserve"> </w:t>
       </w:r>
-      <w:commentRangeStart w:id="99"/>
-      <w:commentRangeStart w:id="100"/>
-      <w:commentRangeStart w:id="101"/>
+      <w:commentRangeStart w:id="109"/>
+      <w:commentRangeStart w:id="110"/>
+      <w:commentRangeStart w:id="111"/>
       <w:r>
         <w:rPr>
           <w:szCs w:val="24"/>
         </w:rPr>
         <w:t>https://fr.groups.yahoo.com/neo/groups/juriconnexion/conversations/messages</w:t>
       </w:r>
-      <w:commentRangeEnd w:id="99"/>
+      <w:commentRangeEnd w:id="109"/>
       <w:r>
         <w:rPr>
           <w:rStyle w:val="Marquedecommentaire"/>
         </w:rPr>
-        <w:commentReference w:id="99"/>
-      </w:r>
-      <w:commentRangeEnd w:id="100"/>
+        <w:commentReference w:id="109"/>
+      </w:r>
+      <w:commentRangeEnd w:id="110"/>
       <w:r>
         <w:rPr>
           <w:rStyle w:val="Marquedecommentaire"/>
         </w:rPr>
-        <w:commentReference w:id="100"/>
-      </w:r>
-      <w:commentRangeEnd w:id="101"/>
+        <w:commentReference w:id="110"/>
+      </w:r>
+      <w:commentRangeEnd w:id="111"/>
       <w:r>
         <w:rPr>
           <w:rStyle w:val="Marquedecommentaire"/>
         </w:rPr>
-        <w:commentReference w:id="101"/>
+        <w:commentReference w:id="111"/>
       </w:r>
     </w:p>
     <w:p>
@@ -27033,12 +27121,12 @@
       <w:pPr>
         <w:pStyle w:val="Titre2"/>
       </w:pPr>
-      <w:bookmarkStart w:id="102" w:name="_Toc523216946"/>
+      <w:bookmarkStart w:id="112" w:name="_Toc523216946"/>
       <w:r>
         <w:lastRenderedPageBreak/>
         <w:t>Citer un entretien oral</w:t>
       </w:r>
-      <w:bookmarkEnd w:id="102"/>
+      <w:bookmarkEnd w:id="112"/>
     </w:p>
     <w:p>
       <w:pPr>
@@ -27057,7 +27145,7 @@
         </w:rPr>
         <w:t xml:space="preserve">Modèle pour la </w:t>
       </w:r>
-      <w:del w:id="103" w:author="Frédérique Flamerie De Lachapelle" w:date="2018-09-27T09:14:00Z">
+      <w:del w:id="113" w:author="Frédérique Flamerie De Lachapelle" w:date="2018-09-27T09:14:00Z">
         <w:r>
           <w:rPr>
             <w:rFonts w:asciiTheme="minorHAnsi" w:hAnsiTheme="minorHAnsi"/>
@@ -27068,7 +27156,7 @@
           <w:delText>bibliographie</w:delText>
         </w:r>
       </w:del>
-      <w:ins w:id="104" w:author="Frédérique Flamerie De Lachapelle" w:date="2018-09-27T09:14:00Z">
+      <w:ins w:id="114" w:author="Frédérique Flamerie De Lachapelle" w:date="2018-09-27T09:14:00Z">
         <w:r>
           <w:rPr>
             <w:rFonts w:asciiTheme="minorHAnsi" w:hAnsiTheme="minorHAnsi"/>
@@ -27320,7 +27408,7 @@
         </w:rPr>
         <w:t xml:space="preserve"> novembre 2016</w:t>
       </w:r>
-      <w:ins w:id="105" w:author="Frédérique Flamerie De Lachapelle" w:date="2018-09-27T09:57:00Z">
+      <w:ins w:id="115" w:author="Frédérique Flamerie De Lachapelle" w:date="2018-09-27T09:57:00Z">
         <w:r>
           <w:rPr>
             <w:rFonts w:asciiTheme="minorHAnsi" w:eastAsiaTheme="minorHAnsi" w:hAnsiTheme="minorHAnsi" w:cstheme="minorBidi"/>
@@ -27595,12 +27683,12 @@
       <w:pPr>
         <w:pStyle w:val="Titre1"/>
       </w:pPr>
-      <w:bookmarkStart w:id="106" w:name="_Toc523216947"/>
+      <w:bookmarkStart w:id="116" w:name="_Toc523216947"/>
       <w:r>
         <w:lastRenderedPageBreak/>
         <w:t>Recommandations particulières</w:t>
       </w:r>
-      <w:bookmarkEnd w:id="106"/>
+      <w:bookmarkEnd w:id="116"/>
     </w:p>
     <w:p>
       <w:pPr>
@@ -28905,12 +28993,12 @@
       <w:pPr>
         <w:pStyle w:val="Titre1"/>
       </w:pPr>
-      <w:bookmarkStart w:id="107" w:name="_Toc523216948"/>
+      <w:bookmarkStart w:id="117" w:name="_Toc523216948"/>
       <w:r>
         <w:lastRenderedPageBreak/>
         <w:t>Abréviations conseillées – Codes</w:t>
       </w:r>
-      <w:bookmarkEnd w:id="107"/>
+      <w:bookmarkEnd w:id="117"/>
     </w:p>
     <w:p/>
     <w:p>
@@ -33139,12 +33227,12 @@
       <w:pPr>
         <w:pStyle w:val="Titre1"/>
       </w:pPr>
-      <w:bookmarkStart w:id="108" w:name="_Toc523216949"/>
+      <w:bookmarkStart w:id="118" w:name="_Toc523216949"/>
       <w:r>
         <w:lastRenderedPageBreak/>
         <w:t>Abréviations conseillées – Juridictions</w:t>
       </w:r>
-      <w:bookmarkEnd w:id="108"/>
+      <w:bookmarkEnd w:id="118"/>
     </w:p>
     <w:p>
       <w:pPr>
@@ -35198,12 +35286,12 @@
       <w:pPr>
         <w:pStyle w:val="Titre1"/>
       </w:pPr>
-      <w:bookmarkStart w:id="109" w:name="_Toc523216950"/>
+      <w:bookmarkStart w:id="119" w:name="_Toc523216950"/>
       <w:r>
         <w:lastRenderedPageBreak/>
         <w:t>Abréviations conseillées – Revues</w:t>
       </w:r>
-      <w:bookmarkEnd w:id="109"/>
+      <w:bookmarkEnd w:id="119"/>
     </w:p>
     <w:p>
       <w:pPr>
@@ -35556,7 +35644,7 @@
 
 <file path=word/comments.xml><?xml version="1.0" encoding="utf-8"?>
 <w:comments xmlns:wpc="http://schemas.microsoft.com/office/word/2010/wordprocessingCanvas" xmlns:mc="http://schemas.openxmlformats.org/markup-compatibility/2006" xmlns:o="urn:schemas-microsoft-com:office:office" xmlns:r="http://schemas.openxmlformats.org/officeDocument/2006/relationships" xmlns:m="http://schemas.openxmlformats.org/officeDocument/2006/math" xmlns:v="urn:schemas-microsoft-com:vml" xmlns:wp14="http://schemas.microsoft.com/office/word/2010/wordprocessingDrawing" xmlns:wp="http://schemas.openxmlformats.org/drawingml/2006/wordprocessingDrawing" xmlns:w10="urn:schemas-microsoft-com:office:word" xmlns:w="http://schemas.openxmlformats.org/wordprocessingml/2006/main" xmlns:w14="http://schemas.microsoft.com/office/word/2010/wordml" xmlns:w15="http://schemas.microsoft.com/office/word/2012/wordml" xmlns:wpg="http://schemas.microsoft.com/office/word/2010/wordprocessingGroup" xmlns:wpi="http://schemas.microsoft.com/office/word/2010/wordprocessingInk" xmlns:wne="http://schemas.microsoft.com/office/word/2006/wordml" xmlns:wps="http://schemas.microsoft.com/office/word/2010/wordprocessingShape" mc:Ignorable="w14 w15 wp14">
-  <w:comment w:id="17" w:author="Frédérique Flamerie De Lachapelle" w:date="2018-09-27T08:25:00Z" w:initials="FFDL">
+  <w:comment w:id="22" w:author="Frédérique Flamerie De Lachapelle" w:date="2018-09-27T08:25:00Z" w:initials="FFDL">
     <w:p>
       <w:pPr>
         <w:pStyle w:val="Commentaire"/>
@@ -35572,7 +35660,7 @@
       </w:r>
     </w:p>
   </w:comment>
-  <w:comment w:id="58" w:author="Frédérique Flamerie De Lachapelle" w:date="2018-09-27T08:40:00Z" w:initials="FFDL">
+  <w:comment w:id="64" w:author="Frédérique Flamerie De Lachapelle" w:date="2018-09-27T08:40:00Z" w:initials="FFDL">
     <w:p>
       <w:pPr>
         <w:pStyle w:val="Commentaire"/>
@@ -35584,23 +35672,7 @@
         <w:annotationRef/>
       </w:r>
       <w:r>
-        <w:t xml:space="preserve">Dans la version du 20180830, le nom des </w:t>
-      </w:r>
-      <w:proofErr w:type="spellStart"/>
-      <w:r>
-        <w:t>direc</w:t>
-      </w:r>
-      <w:proofErr w:type="spellEnd"/>
-      <w:r>
-        <w:t xml:space="preserve"> </w:t>
-      </w:r>
-      <w:proofErr w:type="spellStart"/>
-      <w:r>
-        <w:t>teurs</w:t>
-      </w:r>
-      <w:proofErr w:type="spellEnd"/>
-      <w:r>
-        <w:t xml:space="preserve"> est en capitales « NOM prénom », et c’est paramétré ainsi dans le style. </w:t>
+        <w:t xml:space="preserve">Dans la version du 20180830, le nom des directeurs est en capitales « NOM prénom », et c’est paramétré ainsi dans le style. </w:t>
       </w:r>
     </w:p>
     <w:p>
@@ -35608,19 +35680,11 @@
         <w:pStyle w:val="Commentaire"/>
       </w:pPr>
       <w:r>
-        <w:t xml:space="preserve">Je ne retrouve pas de trace de </w:t>
-      </w:r>
-      <w:proofErr w:type="spellStart"/>
-      <w:r>
-        <w:t>doucmentation</w:t>
-      </w:r>
-      <w:proofErr w:type="spellEnd"/>
-      <w:r>
-        <w:t xml:space="preserve"> de ce changement.</w:t>
+        <w:t>Je ne retrouve pas de trace de documentation de ce changement.</w:t>
       </w:r>
     </w:p>
   </w:comment>
-  <w:comment w:id="87" w:author="Frédérique Flamerie De Lachapelle" w:date="2018-09-27T08:56:00Z" w:initials="FFDL">
+  <w:comment w:id="94" w:author="Frédérique Flamerie De Lachapelle" w:date="2018-09-27T08:56:00Z" w:initials="FFDL">
     <w:p>
       <w:pPr>
         <w:pStyle w:val="Commentaire"/>
@@ -35632,10 +35696,7 @@
         <w:annotationRef/>
       </w:r>
       <w:r>
-        <w:t xml:space="preserve">A insérer après article de revue ? </w:t>
-      </w:r>
-      <w:r>
-        <w:t xml:space="preserve"> </w:t>
+        <w:t xml:space="preserve">A insérer après article de revue ?  </w:t>
       </w:r>
       <w:proofErr w:type="gramStart"/>
       <w:r>
@@ -35647,7 +35708,7 @@
       </w:r>
     </w:p>
   </w:comment>
-  <w:comment w:id="92" w:author="Frédérique Flamerie De Lachapelle" w:date="2018-09-27T10:52:00Z" w:initials="FFDL">
+  <w:comment w:id="100" w:author="Frédérique Flamerie De Lachapelle" w:date="2018-09-27T10:52:00Z" w:initials="FFDL">
     <w:p>
       <w:pPr>
         <w:pStyle w:val="Commentaire"/>
@@ -35663,7 +35724,7 @@
       </w:r>
     </w:p>
   </w:comment>
-  <w:comment w:id="93" w:author="Frédérique Flamerie De Lachapelle" w:date="2018-09-27T10:54:00Z" w:initials="FFDL">
+  <w:comment w:id="101" w:author="Frédérique Flamerie De Lachapelle" w:date="2018-09-27T10:54:00Z" w:initials="FFDL">
     <w:p>
       <w:pPr>
         <w:pStyle w:val="Commentaire"/>
@@ -35679,7 +35740,7 @@
       </w:r>
     </w:p>
   </w:comment>
-  <w:comment w:id="99" w:author="Frédérique Flamerie De Lachapelle" w:date="2018-09-11T10:37:00Z" w:initials="FFDL">
+  <w:comment w:id="109" w:author="Frédérique Flamerie De Lachapelle" w:date="2018-09-11T10:37:00Z" w:initials="FFDL">
     <w:p>
       <w:pPr>
         <w:pStyle w:val="Commentaire"/>
@@ -35711,7 +35772,7 @@
       </w:hyperlink>
     </w:p>
   </w:comment>
-  <w:comment w:id="100" w:author="Pierre Gravier" w:date="2018-09-26T14:39:00Z" w:initials="PG">
+  <w:comment w:id="110" w:author="Pierre Gravier" w:date="2018-09-26T14:39:00Z" w:initials="PG">
     <w:p>
       <w:pPr>
         <w:pStyle w:val="Commentaire"/>
@@ -35735,7 +35796,7 @@
       </w:r>
     </w:p>
   </w:comment>
-  <w:comment w:id="101" w:author="Frédérique Flamerie De Lachapelle" w:date="2018-09-27T09:06:00Z" w:initials="FFDL">
+  <w:comment w:id="111" w:author="Frédérique Flamerie De Lachapelle" w:date="2018-09-27T09:06:00Z" w:initials="FFDL">
     <w:p>
       <w:pPr>
         <w:pStyle w:val="Commentaire"/>
@@ -35832,7 +35893,7 @@
           <w:rPr>
             <w:noProof/>
           </w:rPr>
-          <w:t>17</w:t>
+          <w:t>30</w:t>
         </w:r>
         <w:r>
           <w:fldChar w:fldCharType="end"/>
@@ -37866,7 +37927,7 @@
 </file>
 
 <file path=customXml/itemProps2.xml><?xml version="1.0" encoding="utf-8"?>
-<ds:datastoreItem xmlns:ds="http://schemas.openxmlformats.org/officeDocument/2006/customXml" ds:itemID="{B8942079-9DB3-4B80-B605-78B7D94F95EF}">
+<ds:datastoreItem xmlns:ds="http://schemas.openxmlformats.org/officeDocument/2006/customXml" ds:itemID="{3FF7084F-E07A-4A2F-B630-00922F0EA5AB}">
   <ds:schemaRefs>
     <ds:schemaRef ds:uri="http://schemas.openxmlformats.org/officeDocument/2006/bibliography"/>
   </ds:schemaRefs>

</xml_diff>